<commit_message>
Atualização parcial no Diagrama de Classes. Modificações finais serão realizadas após reunião da equipe para projetar mudanças futuras.
</commit_message>
<xml_diff>
--- a/Engenharia/Casos de Testes/Casos de Teste Gerenciamento Pampatec - UC03 Realizar Pre Avaliação (11-14).docx
+++ b/Engenharia/Casos de Testes/Casos de Teste Gerenciamento Pampatec - UC03 Realizar Pre Avaliação (11-14).docx
@@ -467,23 +467,37 @@
                 <w:color w:val="FF0000"/>
                 <w:highlight w:val="yellow"/>
               </w:rPr>
-              <w:t xml:space="preserve"> “O negócio”, ao invés disso o plano está sendo salvo. Nas demais abas ao clicar no botão enviar </w:t>
-            </w:r>
-            <w:proofErr w:type="gramStart"/>
-            <w:r>
-              <w:rPr>
-                <w:color w:val="FF0000"/>
-                <w:highlight w:val="yellow"/>
-              </w:rPr>
-              <w:t>as campos</w:t>
-            </w:r>
-            <w:proofErr w:type="gramEnd"/>
-            <w:r>
-              <w:rPr>
-                <w:color w:val="FF0000"/>
-                <w:highlight w:val="yellow"/>
-              </w:rPr>
-              <w:t xml:space="preserve"> preenchidos não são salvos.</w:t>
+              <w:t xml:space="preserve"> “O negócio”, ao invés disso o plano está sendo salvo. Nas demais </w:t>
+            </w:r>
+            <w:r>
+              <w:rPr>
+                <w:color w:val="FF0000"/>
+                <w:highlight w:val="yellow"/>
+              </w:rPr>
+              <w:t xml:space="preserve">abas ao clicar no botão enviar </w:t>
+            </w:r>
+            <w:r>
+              <w:rPr>
+                <w:color w:val="FF0000"/>
+                <w:highlight w:val="yellow"/>
+                <w:u w:val="single"/>
+              </w:rPr>
+              <w:t>o</w:t>
+            </w:r>
+            <w:r>
+              <w:rPr>
+                <w:color w:val="FF0000"/>
+                <w:highlight w:val="yellow"/>
+                <w:u w:val="single"/>
+              </w:rPr>
+              <w:t>s</w:t>
+            </w:r>
+            <w:r>
+              <w:rPr>
+                <w:color w:val="FF0000"/>
+                <w:highlight w:val="yellow"/>
+              </w:rPr>
+              <w:t xml:space="preserve"> campos preenchidos não são salvos.</w:t>
             </w:r>
           </w:p>
         </w:tc>
@@ -708,8 +722,17 @@
                 <w:color w:val="FF0000"/>
                 <w:highlight w:val="yellow"/>
               </w:rPr>
-              <w:t>1. Não foi exibida a mensagem de sucesso</w:t>
-            </w:r>
+              <w:t xml:space="preserve">1. </w:t>
+            </w:r>
+            <w:bookmarkStart w:id="0" w:name="_GoBack"/>
+            <w:r>
+              <w:rPr>
+                <w:color w:val="FF0000"/>
+                <w:highlight w:val="yellow"/>
+              </w:rPr>
+              <w:t>Não foi exibida a mensagem de sucesso</w:t>
+            </w:r>
+            <w:bookmarkEnd w:id="0"/>
           </w:p>
           <w:p>
             <w:pPr>
@@ -1101,8 +1124,6 @@
               </w:rPr>
               <w:t>Aprovado</w:t>
             </w:r>
-            <w:bookmarkStart w:id="0" w:name="_GoBack"/>
-            <w:bookmarkEnd w:id="0"/>
           </w:p>
         </w:tc>
       </w:tr>
@@ -2013,7 +2034,7 @@
   <a:extraClrSchemeLst/>
   <a:extLst>
     <a:ext uri="{05A4C25C-085E-4340-85A3-A5531E510DB2}">
-      <thm15:themeFamily xmlns="" xmlns:thm15="http://schemas.microsoft.com/office/thememl/2012/main" name="Office Theme" id="{62F939B6-93AF-4DB8-9C6B-D6C7DFDC589F}" vid="{4A3C46E8-61CC-4603-A589-7422A47A8E4A}"/>
+      <thm15:themeFamily xmlns:thm15="http://schemas.microsoft.com/office/thememl/2012/main" xmlns="" name="Office Theme" id="{62F939B6-93AF-4DB8-9C6B-D6C7DFDC589F}" vid="{4A3C46E8-61CC-4603-A589-7422A47A8E4A}"/>
     </a:ext>
   </a:extLst>
 </a:theme>

</xml_diff>